<commit_message>
New release notes and wishlist
</commit_message>
<xml_diff>
--- a/doc/WishList.docx
+++ b/doc/WishList.docx
@@ -31,11 +31,6 @@
     <w:p>
       <w:r>
         <w:t>Once there are more computer strategies, allow a special option for a computer player that chooses randomly between them (nice to have)</w:t>
-      </w:r>
-    </w:p>
-    <w:p>
-      <w:r>
-        <w:t>When the player has fewer than six tiles and opts to trade, should replace with the same number of tiles, not draw all the way to six (important)</w:t>
       </w:r>
     </w:p>
     <w:p>

</xml_diff>